<commit_message>
git commit -m "最终版"
</commit_message>
<xml_diff>
--- a/项目和api接口说明文档.docx
+++ b/项目和api接口说明文档.docx
@@ -2,6 +2,60 @@
 <file path=word/document.xml><?xml version="1.0" encoding="utf-8"?>
 <w:document xmlns:w="http://schemas.openxmlformats.org/wordprocessingml/2006/main" xmlns:o="urn:schemas-microsoft-com:office:office" xmlns:r="http://schemas.openxmlformats.org/officeDocument/2006/relationships" xmlns:m="http://schemas.openxmlformats.org/officeDocument/2006/math" xmlns:v="urn:schemas-microsoft-com:vml" xmlns:a="http://schemas.openxmlformats.org/drawingml/2006/main" xmlns:wps="http://schemas.microsoft.com/office/word/2010/wordprocessingShape" xmlns:wp="http://schemas.openxmlformats.org/drawingml/2006/wordprocessingDrawing" xmlns:pic="http://schemas.openxmlformats.org/drawingml/2006/picture" xmlns:mc="http://schemas.openxmlformats.org/markup-compatibility/2006" xmlns:wpg="http://schemas.microsoft.com/office/word/2010/wordprocessingGroup" xmlns:wpc="http://schemas.microsoft.com/office/word/2010/wordprocessingCanvas" xmlns:w10="urn:schemas-microsoft-com:office:word" xmlns:w14="http://schemas.microsoft.com/office/word/2010/wordml" xmlns:a14="http://schemas.microsoft.com/office/drawing/2010/main" mc:Ignorable="w14">
   <w:body>
+    <w:p>
+      <w:pPr>
+        <w:pStyle w:val="1"/>
+        <w:jc w:val="center"/>
+      </w:pPr>
+      <w:r>
+        <w:rPr>
+          <w:rStyle w:val="16"/>
+        </w:rPr>
+        <w:fldChar w:fldCharType="begin"/>
+      </w:r>
+      <w:r>
+        <w:instrText>HYPERLINK "http://kaishancomp.com.cn/"</w:instrText>
+      </w:r>
+      <w:r>
+        <w:rPr>
+          <w:rStyle w:val="16"/>
+        </w:rPr>
+        <w:fldChar w:fldCharType="separate"/>
+      </w:r>
+      <w:r>
+        <w:rPr>
+          <w:rStyle w:val="16"/>
+        </w:rPr>
+        <w:t>http://kaishancomp.com.cn/</w:t>
+      </w:r>
+      <w:r>
+        <w:rPr>
+          <w:rStyle w:val="16"/>
+        </w:rPr>
+        <w:fldChar w:fldCharType="end"/>
+      </w:r>
+    </w:p>
+    <w:p>
+      <w:pPr>
+        <w:pStyle w:val="1"/>
+        <w:jc w:val="center"/>
+        <w:rPr>
+          <w:rStyle w:val="16"/>
+        </w:rPr>
+      </w:pPr>
+      <w:r>
+        <w:rPr>
+          <w:rStyle w:val="16"/>
+        </w:rPr>
+        <w:t>http://www.njstqz.cn/</w:t>
+      </w:r>
+    </w:p>
+    <w:p>
+      <w:pPr>
+        <w:pStyle w:val="1"/>
+        <w:jc w:val="center"/>
+      </w:pPr>
+    </w:p>
     <w:p>
       <w:pPr>
         <w:pStyle w:val="1"/>
@@ -16,6 +70,8 @@
       <w:r>
         <w:t>项目文档</w:t>
       </w:r>
+      <w:bookmarkStart w:id="0" w:name="_GoBack"/>
+      <w:bookmarkEnd w:id="0"/>
     </w:p>
     <w:p>
       <w:r>
@@ -33,7 +89,7 @@
       </w:r>
       <w:r>
         <w:rPr>
-          <w:rStyle w:val="86"/>
+          <w:rStyle w:val="16"/>
         </w:rPr>
         <w:fldChar w:fldCharType="begin"/>
       </w:r>
@@ -42,19 +98,19 @@
       </w:r>
       <w:r>
         <w:rPr>
-          <w:rStyle w:val="86"/>
+          <w:rStyle w:val="16"/>
         </w:rPr>
         <w:fldChar w:fldCharType="separate"/>
       </w:r>
       <w:r>
         <w:rPr>
-          <w:rStyle w:val="86"/>
+          <w:rStyle w:val="16"/>
         </w:rPr>
         <w:t>http://vue.studyit.io</w:t>
       </w:r>
       <w:r>
         <w:rPr>
-          <w:rStyle w:val="86"/>
+          <w:rStyle w:val="16"/>
         </w:rPr>
         <w:fldChar w:fldCharType="end"/>
       </w:r>
@@ -63,8 +119,6 @@
       <w:r>
         <w:t>http://vue.studyit.io/api/getlunbo轮播图</w:t>
       </w:r>
-      <w:bookmarkStart w:id="0" w:name="_GoBack"/>
-      <w:bookmarkEnd w:id="0"/>
     </w:p>
     <w:p>
       <w:pPr>
@@ -3296,6 +3350,17 @@
           <w:rFonts w:hint="eastAsia"/>
         </w:rPr>
         <w:t>5.2、商品详情页相关api</w:t>
+      </w:r>
+    </w:p>
+    <w:p>
+      <w:r>
+        <w:rPr>
+          <w:rFonts w:hint="eastAsia"/>
+        </w:rPr>
+        <w:t>/api/getthumimages/:imgid</w:t>
+      </w:r>
+      <w:r>
+        <w:t xml:space="preserve">  轮播图</w:t>
       </w:r>
     </w:p>
     <w:p>
@@ -5567,7 +5632,7 @@
       <w:szCs w:val="18"/>
     </w:rPr>
   </w:style>
-  <w:style w:type="character" w:styleId="86">
+  <w:style w:type="character" w:styleId="16">
     <w:name w:val="Hyperlink"/>
     <w:basedOn w:val="10"/>
     <w:rPr>

</xml_diff>